<commit_message>
update yesterday and today
</commit_message>
<xml_diff>
--- a/Distributed_Systems_3/Chapter1.docx
+++ b/Distributed_Systems_3/Chapter1.docx
@@ -2153,11 +2153,6 @@
       </w:r>
     </w:p>
     <w:p>
-      <w:pPr>
-        <w:rPr>
-          <w:rFonts w:hint="eastAsia"/>
-        </w:rPr>
-      </w:pPr>
       <w:r>
         <w:tab/>
       </w:r>
@@ -2693,11 +2688,6 @@
     </w:p>
     <w:p/>
     <w:p>
-      <w:pPr>
-        <w:rPr>
-          <w:rFonts w:hint="eastAsia"/>
-        </w:rPr>
-      </w:pPr>
       <w:r>
         <w:rPr>
           <w:noProof/>
@@ -2930,11 +2920,6 @@
       </w:r>
     </w:p>
     <w:p>
-      <w:pPr>
-        <w:rPr>
-          <w:rFonts w:hint="eastAsia"/>
-        </w:rPr>
-      </w:pPr>
       <w:r>
         <w:tab/>
       </w:r>
@@ -3425,46 +3410,525 @@
       </w:r>
     </w:p>
     <w:p>
+      <w:r>
+        <w:tab/>
+      </w:r>
+      <w:r>
+        <w:rPr>
+          <w:rFonts w:hint="eastAsia"/>
+        </w:rPr>
+        <w:t>对于网格计算，</w:t>
+      </w:r>
+      <w:r>
+        <w:rPr>
+          <w:rFonts w:hint="eastAsia"/>
+          <w:color w:val="FF0000"/>
+        </w:rPr>
+        <w:t>下一个逻辑步骤是将密集型的应用的所有设施外包出去</w:t>
+      </w:r>
+      <w:r>
+        <w:rPr>
+          <w:rFonts w:hint="eastAsia"/>
+        </w:rPr>
+        <w:t>。实际上，这正是</w:t>
+      </w:r>
+      <w:proofErr w:type="gramStart"/>
+      <w:r>
+        <w:rPr>
+          <w:rFonts w:hint="eastAsia"/>
+        </w:rPr>
+        <w:t>云计算</w:t>
+      </w:r>
+      <w:proofErr w:type="gramEnd"/>
+      <w:r>
+        <w:rPr>
+          <w:rFonts w:hint="eastAsia"/>
+        </w:rPr>
+        <w:t>所有考虑的事情，对于那些需要的服务，提供小的设施并动态的组成一个基础设施。不同于网格计算所要求的高性能，</w:t>
+      </w:r>
+      <w:proofErr w:type="gramStart"/>
+      <w:r>
+        <w:rPr>
+          <w:rFonts w:hint="eastAsia"/>
+        </w:rPr>
+        <w:t>云计算</w:t>
+      </w:r>
+      <w:proofErr w:type="gramEnd"/>
+      <w:r>
+        <w:rPr>
+          <w:rFonts w:hint="eastAsia"/>
+        </w:rPr>
+        <w:t>更多的是提供一些资源。我们这里简单的介绍一下，之后的内容将在这本书中贯穿下来。</w:t>
+      </w:r>
+    </w:p>
+    <w:p>
       <w:pPr>
         <w:rPr>
-          <w:rFonts w:hint="eastAsia"/>
+          <w:b/>
         </w:rPr>
       </w:pPr>
       <w:r>
-        <w:tab/>
-      </w:r>
-      <w:r>
-        <w:rPr>
-          <w:rFonts w:hint="eastAsia"/>
-        </w:rPr>
-        <w:t>对于网格计算，</w:t>
+        <w:rPr>
+          <w:rFonts w:hint="eastAsia"/>
+          <w:b/>
+        </w:rPr>
+        <w:t>集群计算</w:t>
+      </w:r>
+    </w:p>
+    <w:p>
+      <w:r>
+        <w:rPr>
+          <w:b/>
+        </w:rPr>
+        <w:tab/>
+      </w:r>
+      <w:r>
+        <w:rPr>
+          <w:rFonts w:hint="eastAsia"/>
+        </w:rPr>
+        <w:t>自从个人计算机和工作站的性价比大大提升之后，集群计算就变得很时髦。在某一时刻，</w:t>
+      </w:r>
+      <w:r>
+        <w:rPr>
+          <w:rFonts w:hint="eastAsia"/>
+        </w:rPr>
+        <w:t>无论从财务还是技术上考虑，通过高速网络连接简单的计算机来构造成一个超级计算机变得很有吸引力。</w:t>
+      </w:r>
+      <w:r>
+        <w:rPr>
+          <w:rFonts w:hint="eastAsia"/>
+        </w:rPr>
+        <w:t>几乎在所有情况下，</w:t>
       </w:r>
       <w:r>
         <w:rPr>
           <w:rFonts w:hint="eastAsia"/>
           <w:color w:val="FF0000"/>
         </w:rPr>
-        <w:t>下一个逻辑步骤是将密集型的应用的所有设施外包出去</w:t>
-      </w:r>
-      <w:r>
-        <w:rPr>
-          <w:rFonts w:hint="eastAsia"/>
-        </w:rPr>
-        <w:t>。实际上，这正是</w:t>
+        <w:t>集群计算被用作并行计算的程序</w:t>
+      </w:r>
+      <w:r>
+        <w:rPr>
+          <w:rFonts w:hint="eastAsia"/>
+        </w:rPr>
+        <w:t>。</w:t>
+      </w:r>
+    </w:p>
+    <w:p>
+      <w:r>
+        <w:tab/>
+      </w:r>
+      <w:r>
+        <w:rPr>
+          <w:rFonts w:hint="eastAsia"/>
+        </w:rPr>
+        <w:t>一个应用很广泛的集群计算的例子</w:t>
       </w:r>
       <w:proofErr w:type="gramStart"/>
       <w:r>
         <w:rPr>
           <w:rFonts w:hint="eastAsia"/>
         </w:rPr>
+        <w:t>是</w:t>
+      </w:r>
+      <w:r>
+        <w:rPr>
+          <w:rFonts w:hint="eastAsia"/>
+        </w:rPr>
+        <w:t>贝奥武夫</w:t>
+      </w:r>
+      <w:proofErr w:type="gramEnd"/>
+      <w:r>
+        <w:rPr>
+          <w:rFonts w:hint="eastAsia"/>
+        </w:rPr>
+        <w:t>集群</w:t>
+      </w:r>
+      <w:r>
+        <w:rPr>
+          <w:rFonts w:hint="eastAsia"/>
+        </w:rPr>
+        <w:t>，这几集群的配置如下图所示。</w:t>
+      </w:r>
+      <w:r>
+        <w:rPr>
+          <w:rFonts w:hint="eastAsia"/>
+        </w:rPr>
+        <w:t>每个集群由一系列计算机节点组成，这些节点有一个主节点控制。</w:t>
+      </w:r>
+      <w:r>
+        <w:rPr>
+          <w:rFonts w:hint="eastAsia"/>
+        </w:rPr>
+        <w:t>主节点负责特定并行程序的节点分配，维持着一个队列的任务，并为系统用户提供接口。主几点</w:t>
+      </w:r>
+      <w:proofErr w:type="gramStart"/>
+      <w:r>
+        <w:rPr>
+          <w:rFonts w:hint="eastAsia"/>
+        </w:rPr>
+        <w:t>通常去</w:t>
+      </w:r>
+      <w:proofErr w:type="gramEnd"/>
+      <w:r>
+        <w:rPr>
+          <w:rFonts w:hint="eastAsia"/>
+        </w:rPr>
+        <w:t>运行集群管理和程序运行所必须的中间件。同时，配置了标准操作系统的计算节点通过中间件的同喜，存储，和错误。除了主节点，其余的计算节点看起来都是相同的。</w:t>
+      </w:r>
+    </w:p>
+    <w:p>
+      <w:r>
+        <w:tab/>
+      </w:r>
+      <w:r>
+        <w:rPr>
+          <w:noProof/>
+        </w:rPr>
+        <w:drawing>
+          <wp:inline distT="0" distB="0" distL="0" distR="0" wp14:anchorId="7D4C3330" wp14:editId="05B7387F">
+            <wp:extent cx="5274310" cy="2428240"/>
+            <wp:effectExtent l="0" t="0" r="2540" b="0"/>
+            <wp:docPr id="5" name="图片 5"/>
+            <wp:cNvGraphicFramePr>
+              <a:graphicFrameLocks xmlns:a="http://schemas.openxmlformats.org/drawingml/2006/main" noChangeAspect="1"/>
+            </wp:cNvGraphicFramePr>
+            <a:graphic xmlns:a="http://schemas.openxmlformats.org/drawingml/2006/main">
+              <a:graphicData uri="http://schemas.openxmlformats.org/drawingml/2006/picture">
+                <pic:pic xmlns:pic="http://schemas.openxmlformats.org/drawingml/2006/picture">
+                  <pic:nvPicPr>
+                    <pic:cNvPr id="1" name=""/>
+                    <pic:cNvPicPr/>
+                  </pic:nvPicPr>
+                  <pic:blipFill>
+                    <a:blip r:embed="rId9"/>
+                    <a:stretch>
+                      <a:fillRect/>
+                    </a:stretch>
+                  </pic:blipFill>
+                  <pic:spPr>
+                    <a:xfrm>
+                      <a:off x="0" y="0"/>
+                      <a:ext cx="5274310" cy="2428240"/>
+                    </a:xfrm>
+                    <a:prstGeom prst="rect">
+                      <a:avLst/>
+                    </a:prstGeom>
+                  </pic:spPr>
+                </pic:pic>
+              </a:graphicData>
+            </a:graphic>
+          </wp:inline>
+        </w:drawing>
+      </w:r>
+    </w:p>
+    <w:p>
+      <w:r>
+        <w:lastRenderedPageBreak/>
+        <w:tab/>
+      </w:r>
+      <w:r>
+        <w:rPr>
+          <w:rFonts w:hint="eastAsia"/>
+        </w:rPr>
+        <w:t>一个类似的系统是MOSIX系统。</w:t>
+      </w:r>
+      <w:r>
+        <w:rPr>
+          <w:rFonts w:hint="eastAsia"/>
+        </w:rPr>
+        <w:t>MOSIX尝试提供集群的单一系统镜像，使得运行在集群上的程序就好像运行在单一的机器上一样。像我们提到的，在满足所有情况下提供这样一个镜像是不现实的。在MOSIX这个例子中，通过使进程动态的在节点间迁移来造就这个高度透明的系统。进程迁移使得用户可以在任何一个机器上启动应用，之后为了有效的利用资源，这个进程可能转移到其他的节点。我们将在第三节讨论进程迁移。</w:t>
+      </w:r>
+    </w:p>
+    <w:p>
+      <w:r>
+        <w:tab/>
+      </w:r>
+      <w:r>
+        <w:rPr>
+          <w:rFonts w:hint="eastAsia"/>
+        </w:rPr>
+        <w:t>然而，现在的集群系统并没有使用这种架构，而是使用了混合策略，将中间件按功能分割成不同的节点。这么做的优点是，让计算节点使用更轻量级的和更专一化的系统将提供更好的性能</w:t>
+      </w:r>
+      <w:r>
+        <w:rPr>
+          <w:rFonts w:hint="eastAsia"/>
+        </w:rPr>
+        <w:t>。比如，存储方面可以更好的被那些专门设置了文件和文件系统的节点优化。另外一些中间件服务，比如任务管理，数据库服务等也由对应的节点提供。</w:t>
+      </w:r>
+    </w:p>
+    <w:p>
+      <w:pPr>
+        <w:rPr>
+          <w:b/>
+        </w:rPr>
+      </w:pPr>
+      <w:r>
+        <w:rPr>
+          <w:rFonts w:hint="eastAsia"/>
+          <w:b/>
+        </w:rPr>
+        <w:t>网格计算</w:t>
+      </w:r>
+    </w:p>
+    <w:p>
+      <w:r>
+        <w:rPr>
+          <w:rFonts w:hint="eastAsia"/>
+        </w:rPr>
+        <w:t>传统集群计算的一个明显特质是同质化。大部分情况下，集群的计算机大部分都一样，同样的操作系统，同样的网络中。</w:t>
+      </w:r>
+      <w:r>
+        <w:rPr>
+          <w:rFonts w:hint="eastAsia"/>
+        </w:rPr>
+        <w:t>然而如刚才讨论，现在流行一种混合架构是的特别的节点去适配特别的任务。这在网格计算中更能得到体现。在网格计算中，没有关于硬件，操作系统，网络，管理权限等需要相同相似的假设。</w:t>
+      </w:r>
+    </w:p>
+    <w:p>
+      <w:r>
+        <w:tab/>
+      </w:r>
+      <w:r>
+        <w:rPr>
+          <w:rFonts w:hint="eastAsia"/>
+        </w:rPr>
+        <w:t>网格计算的一个主要课题是不同组织的资源为不同的用户服务，并组成一个多样化的系统。这样一个联合组织成为虚拟组织。通常，资源包括主机，存储设施，数据库和网络设施等。</w:t>
+      </w:r>
+    </w:p>
+    <w:p>
+      <w:r>
+        <w:tab/>
+      </w:r>
+      <w:r>
+        <w:rPr>
+          <w:rFonts w:hint="eastAsia"/>
+        </w:rPr>
+        <w:t>基于网格计算的特性，很多软件都在不断发展来提供对来自不同管理域的资源的访问，以及特定虚拟组织的用户和应用。</w:t>
+      </w:r>
+      <w:r>
+        <w:rPr>
+          <w:rFonts w:hint="eastAsia"/>
+        </w:rPr>
+        <w:t>所以之后工作的焦点都聚焦在架构课题上。最初的架构如下图所示，这个架构组成了网格计算的基础部分。</w:t>
+      </w:r>
+    </w:p>
+    <w:p>
+      <w:r>
+        <w:tab/>
+      </w:r>
+      <w:r>
+        <w:rPr>
+          <w:noProof/>
+        </w:rPr>
+        <w:drawing>
+          <wp:inline distT="0" distB="0" distL="0" distR="0" wp14:anchorId="0134AC89" wp14:editId="553A8CBE">
+            <wp:extent cx="5274310" cy="2599690"/>
+            <wp:effectExtent l="0" t="0" r="2540" b="0"/>
+            <wp:docPr id="6" name="图片 6"/>
+            <wp:cNvGraphicFramePr>
+              <a:graphicFrameLocks xmlns:a="http://schemas.openxmlformats.org/drawingml/2006/main" noChangeAspect="1"/>
+            </wp:cNvGraphicFramePr>
+            <a:graphic xmlns:a="http://schemas.openxmlformats.org/drawingml/2006/main">
+              <a:graphicData uri="http://schemas.openxmlformats.org/drawingml/2006/picture">
+                <pic:pic xmlns:pic="http://schemas.openxmlformats.org/drawingml/2006/picture">
+                  <pic:nvPicPr>
+                    <pic:cNvPr id="1" name=""/>
+                    <pic:cNvPicPr/>
+                  </pic:nvPicPr>
+                  <pic:blipFill>
+                    <a:blip r:embed="rId10"/>
+                    <a:stretch>
+                      <a:fillRect/>
+                    </a:stretch>
+                  </pic:blipFill>
+                  <pic:spPr>
+                    <a:xfrm>
+                      <a:off x="0" y="0"/>
+                      <a:ext cx="5274310" cy="2599690"/>
+                    </a:xfrm>
+                    <a:prstGeom prst="rect">
+                      <a:avLst/>
+                    </a:prstGeom>
+                  </pic:spPr>
+                </pic:pic>
+              </a:graphicData>
+            </a:graphic>
+          </wp:inline>
+        </w:drawing>
+      </w:r>
+    </w:p>
+    <w:p>
+      <w:r>
+        <w:tab/>
+      </w:r>
+      <w:r>
+        <w:rPr>
+          <w:rFonts w:hint="eastAsia"/>
+        </w:rPr>
+        <w:t>这个架构分为4层。最低的fabric层提供本地和特定站点的接口。这些定制的接口</w:t>
+      </w:r>
+      <w:r>
+        <w:rPr>
+          <w:rFonts w:hint="eastAsia"/>
+        </w:rPr>
+        <w:t>可以使资源在一个虚拟结构中进行分享。通常，他们可以提供函数来查询资源的状态和容量，以及特性资源的管理。</w:t>
+      </w:r>
+    </w:p>
+    <w:p>
+      <w:r>
+        <w:tab/>
+      </w:r>
+      <w:r>
+        <w:rPr>
+          <w:rFonts w:hint="eastAsia"/>
+        </w:rPr>
+        <w:t>连接层由许多用来调转多种资源的通信协议来支持。例如，通过通信协议我们可以将资源进行转换，或者从远端访问资源。另外，连接层会有许多安全协议用来认证用户和资源。在许多情况下，操作人时不会被验证的，而被执行的程序会被验证。在这种情况下，在连接层将权限从一个用户委托给一个一个程序是很重要的。我们将在第九章讨论。</w:t>
+      </w:r>
+    </w:p>
+    <w:p>
+      <w:r>
+        <w:tab/>
+      </w:r>
+      <w:r>
+        <w:rPr>
+          <w:rFonts w:hint="eastAsia"/>
+        </w:rPr>
+        <w:t>资源层的责任是管理资源。它将使用连接层的方法以及fabric层的接口。例如，这层会提供访问特殊资源的配置信息的接口，或者用来创造一个进程或者读取数据。这个资源层看</w:t>
+      </w:r>
+      <w:r>
+        <w:rPr>
+          <w:rFonts w:hint="eastAsia"/>
+        </w:rPr>
+        <w:lastRenderedPageBreak/>
+        <w:t>起来需要对控制权限负责，所以将会作为连接层验证的一部分。</w:t>
+      </w:r>
+    </w:p>
+    <w:p>
+      <w:r>
+        <w:tab/>
+      </w:r>
+      <w:r>
+        <w:rPr>
+          <w:rFonts w:hint="eastAsia"/>
+        </w:rPr>
+        <w:t>接下来是汇聚层。它用来处理多种资源，并有服务发现，分配，执行任务计划等服务。不同于连接层和资源层由小的标准的协议结合组成，汇聚层由许多不同的协议组成。</w:t>
+      </w:r>
+    </w:p>
+    <w:p>
+      <w:r>
+        <w:tab/>
+      </w:r>
+      <w:r>
+        <w:rPr>
+          <w:rFonts w:hint="eastAsia"/>
+        </w:rPr>
+        <w:t>最后，应用层有许多虚拟组织的应用组成并构成了网格计算环境。</w:t>
+      </w:r>
+    </w:p>
+    <w:p>
+      <w:r>
+        <w:tab/>
+      </w:r>
+      <w:r>
+        <w:rPr>
+          <w:rFonts w:hint="eastAsia"/>
+        </w:rPr>
+        <w:t>通常，汇聚，连接和资源层构成了网格中间件的核心。这些层通过资源和管理连接在一起为多个站点提供服务。</w:t>
+      </w:r>
+    </w:p>
+    <w:p>
+      <w:pPr>
+        <w:rPr>
+          <w:rFonts w:hint="eastAsia"/>
+        </w:rPr>
+      </w:pPr>
+      <w:r>
+        <w:tab/>
+      </w:r>
+      <w:r>
+        <w:rPr>
+          <w:rFonts w:hint="eastAsia"/>
+        </w:rPr>
+        <w:t>从中间件的角度来看，对于网格计算，站点的概念是相同的。这种面向服务的体系结构是很普遍的，这些站点通过互联网服务集合来访问这些层次结构。这就引出了一种称为开放网格服务的体系结构</w:t>
+      </w:r>
+      <w:r>
+        <w:rPr>
+          <w:rFonts w:hint="eastAsia"/>
+        </w:rPr>
+        <w:t>OGSA</w:t>
+      </w:r>
+      <w:r>
+        <w:rPr>
+          <w:rFonts w:hint="eastAsia"/>
+        </w:rPr>
+        <w:t>。</w:t>
+      </w:r>
+      <w:r>
+        <w:rPr>
+          <w:rFonts w:hint="eastAsia"/>
+          <w:color w:val="FF0000"/>
+        </w:rPr>
+        <w:t>OGSA是基于Foster等人提出的原始思想，通过标准化过程使其变得更复杂</w:t>
+      </w:r>
+      <w:r>
+        <w:rPr>
+          <w:rFonts w:hint="eastAsia"/>
+        </w:rPr>
+        <w:t>。OGSA通常遵循web服务的标准。</w:t>
+      </w:r>
+    </w:p>
+    <w:p>
+      <w:pPr>
+        <w:rPr>
+          <w:b/>
+        </w:rPr>
+      </w:pPr>
+      <w:r>
+        <w:rPr>
+          <w:rFonts w:hint="eastAsia"/>
+          <w:b/>
+        </w:rPr>
         <w:t>云计算</w:t>
       </w:r>
+    </w:p>
+    <w:p>
+      <w:r>
+        <w:rPr>
+          <w:rFonts w:hint="eastAsia"/>
+        </w:rPr>
+        <w:t>当研究者正在思考如何组织容易访问的计算网格，以此来负责面向客户开放的资源。</w:t>
+      </w:r>
+      <w:r>
+        <w:rPr>
+          <w:rFonts w:hint="eastAsia"/>
+        </w:rPr>
+        <w:t>最终，</w:t>
+      </w:r>
+      <w:r>
+        <w:rPr>
+          <w:rFonts w:hint="eastAsia"/>
+        </w:rPr>
+        <w:t>这就引出了效用计算的概念。用户可以通过上</w:t>
+      </w:r>
+      <w:proofErr w:type="gramStart"/>
+      <w:r>
+        <w:rPr>
+          <w:rFonts w:hint="eastAsia"/>
+        </w:rPr>
+        <w:t>传任务</w:t>
+      </w:r>
       <w:proofErr w:type="gramEnd"/>
       <w:r>
         <w:rPr>
           <w:rFonts w:hint="eastAsia"/>
         </w:rPr>
-        <w:t>所有考虑的事情，对于那些需要的服务，提供小的设施并动态的组成一个基础设施。不同于网格计算所要求的高性能，</w:t>
+        <w:t>到数据中心并按照资源进行收费。效能计算就构成了现在所谓的云计算。</w:t>
+      </w:r>
+    </w:p>
+    <w:p>
+      <w:r>
+        <w:tab/>
       </w:r>
       <w:proofErr w:type="gramStart"/>
       <w:r>
@@ -3478,7 +3942,1221 @@
         <w:rPr>
           <w:rFonts w:hint="eastAsia"/>
         </w:rPr>
-        <w:t>更多的是提供一些资源。我们这里简单的介绍一下，之后的内容将在这本书中贯穿下来。</w:t>
+        <w:t>是以简单可用和</w:t>
+      </w:r>
+      <w:proofErr w:type="gramStart"/>
+      <w:r>
+        <w:rPr>
+          <w:rFonts w:hint="eastAsia"/>
+        </w:rPr>
+        <w:t>可</w:t>
+      </w:r>
+      <w:proofErr w:type="gramEnd"/>
+      <w:r>
+        <w:rPr>
+          <w:rFonts w:hint="eastAsia"/>
+        </w:rPr>
+        <w:t>访问的虚拟资源池构成。资源的使用可以动态分配，提供基础的可伸缩性：如果用户需要更多的资源来完成任务，那么就申请更多的资源。与效能计算有联系的是，</w:t>
+      </w:r>
+      <w:proofErr w:type="gramStart"/>
+      <w:r>
+        <w:rPr>
+          <w:rFonts w:hint="eastAsia"/>
+        </w:rPr>
+        <w:t>云计算</w:t>
+      </w:r>
+      <w:proofErr w:type="gramEnd"/>
+      <w:r>
+        <w:rPr>
+          <w:rFonts w:hint="eastAsia"/>
+        </w:rPr>
+        <w:t>是基于实用模型付费的，这样保证了可以提供用户定制的服务。</w:t>
+      </w:r>
+    </w:p>
+    <w:p>
+      <w:r>
+        <w:tab/>
+      </w:r>
+      <w:r>
+        <w:rPr>
+          <w:rFonts w:hint="eastAsia"/>
+        </w:rPr>
+        <w:t>通常，</w:t>
+      </w:r>
+      <w:proofErr w:type="gramStart"/>
+      <w:r>
+        <w:rPr>
+          <w:rFonts w:hint="eastAsia"/>
+        </w:rPr>
+        <w:t>云计算</w:t>
+      </w:r>
+      <w:proofErr w:type="gramEnd"/>
+      <w:r>
+        <w:rPr>
+          <w:rFonts w:hint="eastAsia"/>
+        </w:rPr>
+        <w:t>由4层构建，如下图所示。</w:t>
+      </w:r>
+    </w:p>
+    <w:p>
+      <w:r>
+        <w:rPr>
+          <w:noProof/>
+        </w:rPr>
+        <w:drawing>
+          <wp:inline distT="0" distB="0" distL="0" distR="0" wp14:anchorId="7A6615C2" wp14:editId="7FA16F99">
+            <wp:extent cx="5274310" cy="2773680"/>
+            <wp:effectExtent l="0" t="0" r="2540" b="7620"/>
+            <wp:docPr id="7" name="图片 7"/>
+            <wp:cNvGraphicFramePr>
+              <a:graphicFrameLocks xmlns:a="http://schemas.openxmlformats.org/drawingml/2006/main" noChangeAspect="1"/>
+            </wp:cNvGraphicFramePr>
+            <a:graphic xmlns:a="http://schemas.openxmlformats.org/drawingml/2006/main">
+              <a:graphicData uri="http://schemas.openxmlformats.org/drawingml/2006/picture">
+                <pic:pic xmlns:pic="http://schemas.openxmlformats.org/drawingml/2006/picture">
+                  <pic:nvPicPr>
+                    <pic:cNvPr id="1" name=""/>
+                    <pic:cNvPicPr/>
+                  </pic:nvPicPr>
+                  <pic:blipFill>
+                    <a:blip r:embed="rId11"/>
+                    <a:stretch>
+                      <a:fillRect/>
+                    </a:stretch>
+                  </pic:blipFill>
+                  <pic:spPr>
+                    <a:xfrm>
+                      <a:off x="0" y="0"/>
+                      <a:ext cx="5274310" cy="2773680"/>
+                    </a:xfrm>
+                    <a:prstGeom prst="rect">
+                      <a:avLst/>
+                    </a:prstGeom>
+                  </pic:spPr>
+                </pic:pic>
+              </a:graphicData>
+            </a:graphic>
+          </wp:inline>
+        </w:drawing>
+      </w:r>
+    </w:p>
+    <w:p>
+      <w:r>
+        <w:tab/>
+      </w:r>
+      <w:r>
+        <w:rPr>
+          <w:rFonts w:hint="eastAsia"/>
+          <w:b/>
+        </w:rPr>
+        <w:t>硬件</w:t>
+      </w:r>
+      <w:r>
+        <w:rPr>
+          <w:rFonts w:hint="eastAsia"/>
+        </w:rPr>
+        <w:t>：最底层由所必须的硬件组成，处理器，路由器，电源和制冷系统。这些都是由数据中心实现并且用户通常都是不可见的。</w:t>
+      </w:r>
+    </w:p>
+    <w:p>
+      <w:r>
+        <w:tab/>
+      </w:r>
+      <w:r>
+        <w:rPr>
+          <w:rFonts w:hint="eastAsia"/>
+          <w:b/>
+        </w:rPr>
+        <w:t>基础设施</w:t>
+      </w:r>
+      <w:r>
+        <w:rPr>
+          <w:rFonts w:hint="eastAsia"/>
+        </w:rPr>
+        <w:t>：这个是形成云平台骨干重要的一层。</w:t>
+      </w:r>
+      <w:r>
+        <w:rPr>
+          <w:rFonts w:hint="eastAsia"/>
+        </w:rPr>
+        <w:t>这里开发出了虚拟技术为用户提供虚拟存储和计算资源。实际上，</w:t>
+      </w:r>
+      <w:r>
+        <w:rPr>
+          <w:rFonts w:hint="eastAsia"/>
+        </w:rPr>
+        <w:t>云平台就是用来对虚拟存储和虚拟主机进行分配</w:t>
+      </w:r>
+      <w:proofErr w:type="gramStart"/>
+      <w:r>
+        <w:rPr>
+          <w:rFonts w:hint="eastAsia"/>
+        </w:rPr>
+        <w:t>儿存在</w:t>
+      </w:r>
+      <w:proofErr w:type="gramEnd"/>
+      <w:r>
+        <w:rPr>
+          <w:rFonts w:hint="eastAsia"/>
+        </w:rPr>
+        <w:t>的。</w:t>
+      </w:r>
+    </w:p>
+    <w:p>
+      <w:r>
+        <w:tab/>
+      </w:r>
+      <w:r>
+        <w:rPr>
+          <w:rFonts w:hint="eastAsia"/>
+          <w:b/>
+        </w:rPr>
+        <w:t>平台</w:t>
+      </w:r>
+      <w:r>
+        <w:rPr>
+          <w:rFonts w:hint="eastAsia"/>
+        </w:rPr>
+        <w:t>：一般认为平台层提供给用户的就像是操作系统提供应用给开发者一样，也就是容易的在</w:t>
+      </w:r>
+      <w:proofErr w:type="gramStart"/>
+      <w:r>
+        <w:rPr>
+          <w:rFonts w:hint="eastAsia"/>
+        </w:rPr>
+        <w:t>云服务</w:t>
+      </w:r>
+      <w:proofErr w:type="gramEnd"/>
+      <w:r>
+        <w:rPr>
+          <w:rFonts w:hint="eastAsia"/>
+        </w:rPr>
+        <w:t>上开发应用。实际上，云平台给应用开发者提供了特定的接口，包括程序的上传和程序的执行。在某种意义上，这类似于Unix系统的系统调用接口的功能。</w:t>
+      </w:r>
+    </w:p>
+    <w:p>
+      <w:r>
+        <w:tab/>
+      </w:r>
+      <w:r>
+        <w:tab/>
+      </w:r>
+      <w:r>
+        <w:rPr>
+          <w:rFonts w:hint="eastAsia"/>
+        </w:rPr>
+        <w:t>类似于操作系统，平台层提供对存储的更高级别的抽象。</w:t>
+      </w:r>
+      <w:r>
+        <w:rPr>
+          <w:rFonts w:hint="eastAsia"/>
+          <w:color w:val="FF0000"/>
+        </w:rPr>
+        <w:t>比如，亚马逊S3存储系统为开发者提供了API本地创建的接口使得文件可以被组织和存储在buckets中</w:t>
+      </w:r>
+      <w:r>
+        <w:rPr>
+          <w:rFonts w:hint="eastAsia"/>
+        </w:rPr>
+        <w:t>。</w:t>
+      </w:r>
+      <w:r>
+        <w:t>B</w:t>
+      </w:r>
+      <w:r>
+        <w:rPr>
+          <w:rFonts w:hint="eastAsia"/>
+        </w:rPr>
+        <w:t>ucket可以比作一个文件夹。当存储一个文件在buckets时，文件将自动上传至亚马逊云端。</w:t>
+      </w:r>
+    </w:p>
+    <w:p>
+      <w:r>
+        <w:tab/>
+      </w:r>
+      <w:r>
+        <w:rPr>
+          <w:rFonts w:hint="eastAsia"/>
+          <w:b/>
+        </w:rPr>
+        <w:t>应用</w:t>
+      </w:r>
+      <w:r>
+        <w:rPr>
+          <w:rFonts w:hint="eastAsia"/>
+        </w:rPr>
+        <w:t>：通常在这一层提供给用户的应用都是定制化的。很有名的例子办公室需要的东</w:t>
+      </w:r>
+      <w:proofErr w:type="gramStart"/>
+      <w:r>
+        <w:rPr>
+          <w:rFonts w:hint="eastAsia"/>
+        </w:rPr>
+        <w:t>东</w:t>
+      </w:r>
+      <w:proofErr w:type="gramEnd"/>
+      <w:r>
+        <w:rPr>
+          <w:rFonts w:hint="eastAsia"/>
+        </w:rPr>
+        <w:t>。</w:t>
+      </w:r>
+      <w:r>
+        <w:rPr>
+          <w:rFonts w:hint="eastAsia"/>
+        </w:rPr>
+        <w:lastRenderedPageBreak/>
+        <w:t>同样重要的是这种应用是反复在供应商的云中执行的。</w:t>
+      </w:r>
+      <w:r>
+        <w:rPr>
+          <w:rFonts w:hint="eastAsia"/>
+        </w:rPr>
+        <w:t>这可以类比以前在操作系统中的应用。</w:t>
+      </w:r>
+    </w:p>
+    <w:p>
+      <w:r>
+        <w:tab/>
+      </w:r>
+      <w:proofErr w:type="gramStart"/>
+      <w:r>
+        <w:rPr>
+          <w:rFonts w:hint="eastAsia"/>
+        </w:rPr>
+        <w:t>云计算</w:t>
+      </w:r>
+      <w:proofErr w:type="gramEnd"/>
+      <w:r>
+        <w:rPr>
+          <w:rFonts w:hint="eastAsia"/>
+        </w:rPr>
+        <w:t>通过各种各样的接口为用户提供这些层服务(命令工具，程序接口和网络接口</w:t>
+      </w:r>
+      <w:r>
+        <w:t>)</w:t>
+      </w:r>
+      <w:r>
+        <w:rPr>
+          <w:rFonts w:hint="eastAsia"/>
+        </w:rPr>
+        <w:t>，这些导向了当中服务：</w:t>
+      </w:r>
+    </w:p>
+    <w:p>
+      <w:r>
+        <w:tab/>
+      </w:r>
+      <w:r>
+        <w:rPr>
+          <w:rFonts w:hint="eastAsia"/>
+          <w:b/>
+        </w:rPr>
+        <w:t>Infrastructure</w:t>
+      </w:r>
+      <w:r>
+        <w:rPr>
+          <w:b/>
+        </w:rPr>
+        <w:t>-as-a-Service(</w:t>
+      </w:r>
+      <w:proofErr w:type="spellStart"/>
+      <w:r>
+        <w:rPr>
+          <w:b/>
+        </w:rPr>
+        <w:t>Iaas</w:t>
+      </w:r>
+      <w:proofErr w:type="spellEnd"/>
+      <w:r>
+        <w:rPr>
+          <w:b/>
+        </w:rPr>
+        <w:t>)</w:t>
+      </w:r>
+      <w:r>
+        <w:t xml:space="preserve"> </w:t>
+      </w:r>
+      <w:r>
+        <w:rPr>
+          <w:rFonts w:hint="eastAsia"/>
+        </w:rPr>
+        <w:t>包含硬件和基础设施层</w:t>
+      </w:r>
+    </w:p>
+    <w:p>
+      <w:r>
+        <w:tab/>
+      </w:r>
+      <w:r>
+        <w:rPr>
+          <w:b/>
+        </w:rPr>
+        <w:t>Platform-as-a-Service(Pass)</w:t>
+      </w:r>
+      <w:r>
+        <w:t xml:space="preserve"> </w:t>
+      </w:r>
+      <w:r>
+        <w:rPr>
+          <w:rFonts w:hint="eastAsia"/>
+        </w:rPr>
+        <w:t>包含平台层</w:t>
+      </w:r>
+    </w:p>
+    <w:p>
+      <w:r>
+        <w:tab/>
+      </w:r>
+      <w:r>
+        <w:rPr>
+          <w:rFonts w:hint="eastAsia"/>
+          <w:b/>
+        </w:rPr>
+        <w:t>Software-as-</w:t>
+      </w:r>
+      <w:r>
+        <w:rPr>
+          <w:b/>
+        </w:rPr>
+        <w:t>a-Service(</w:t>
+      </w:r>
+      <w:proofErr w:type="spellStart"/>
+      <w:r>
+        <w:rPr>
+          <w:b/>
+        </w:rPr>
+        <w:t>Saas</w:t>
+      </w:r>
+      <w:proofErr w:type="spellEnd"/>
+      <w:r>
+        <w:rPr>
+          <w:b/>
+        </w:rPr>
+        <w:t xml:space="preserve">) </w:t>
+      </w:r>
+      <w:r>
+        <w:rPr>
+          <w:rFonts w:hint="eastAsia"/>
+        </w:rPr>
+        <w:t>包含应用层</w:t>
+      </w:r>
+    </w:p>
+    <w:p>
+      <w:pPr>
+        <w:rPr>
+          <w:rFonts w:hint="eastAsia"/>
+        </w:rPr>
+      </w:pPr>
+      <w:r>
+        <w:rPr>
+          <w:rFonts w:hint="eastAsia"/>
+        </w:rPr>
+        <w:t>到目前为止，使用</w:t>
+      </w:r>
+      <w:proofErr w:type="gramStart"/>
+      <w:r>
+        <w:rPr>
+          <w:rFonts w:hint="eastAsia"/>
+        </w:rPr>
+        <w:t>云变得</w:t>
+      </w:r>
+      <w:proofErr w:type="gramEnd"/>
+      <w:r>
+        <w:rPr>
+          <w:rFonts w:hint="eastAsia"/>
+        </w:rPr>
+        <w:t>相对容易了，我们将在后续章节通过具体例子来讨论。作为一个结果，</w:t>
+      </w:r>
+      <w:proofErr w:type="gramStart"/>
+      <w:r>
+        <w:rPr>
+          <w:rFonts w:hint="eastAsia"/>
+        </w:rPr>
+        <w:t>云计算</w:t>
+      </w:r>
+      <w:proofErr w:type="gramEnd"/>
+      <w:r>
+        <w:rPr>
+          <w:rFonts w:hint="eastAsia"/>
+        </w:rPr>
+        <w:t>作为外包本地计算的一种手段已经被许多企业所认可。然而，</w:t>
+      </w:r>
+      <w:proofErr w:type="gramStart"/>
+      <w:r>
+        <w:rPr>
+          <w:rFonts w:hint="eastAsia"/>
+        </w:rPr>
+        <w:t>云计算</w:t>
+      </w:r>
+      <w:proofErr w:type="gramEnd"/>
+      <w:r>
+        <w:rPr>
+          <w:rFonts w:hint="eastAsia"/>
+        </w:rPr>
+        <w:t>仍会遇到许多困难包括安全性，服务可靠性</w:t>
+      </w:r>
+      <w:r>
+        <w:rPr>
+          <w:rFonts w:hint="eastAsia"/>
+        </w:rPr>
+        <w:t>等。</w:t>
+      </w:r>
+      <w:r>
+        <w:rPr>
+          <w:rFonts w:hint="eastAsia"/>
+        </w:rPr>
+        <w:t>同样的，因为</w:t>
+      </w:r>
+      <w:proofErr w:type="gramStart"/>
+      <w:r>
+        <w:rPr>
+          <w:rFonts w:hint="eastAsia"/>
+        </w:rPr>
+        <w:t>云计算</w:t>
+      </w:r>
+      <w:proofErr w:type="gramEnd"/>
+      <w:r>
+        <w:rPr>
+          <w:rFonts w:hint="eastAsia"/>
+        </w:rPr>
+        <w:t>的执行细节通常是被隐藏的，甚至是未知和不可预测的，所以要提前安排满足性能需要的资源变得可能性很小。</w:t>
+      </w:r>
+      <w:r>
+        <w:rPr>
+          <w:rFonts w:hint="eastAsia"/>
+        </w:rPr>
+        <w:t>更重要的是，li等人已经在</w:t>
+      </w:r>
+      <w:r>
+        <w:t>[2010]</w:t>
+      </w:r>
+      <w:r>
+        <w:rPr>
+          <w:rFonts w:hint="eastAsia"/>
+        </w:rPr>
+        <w:t>中证明了这一点</w:t>
+      </w:r>
+      <w:r>
+        <w:rPr>
+          <w:rFonts w:hint="eastAsia"/>
+        </w:rPr>
+        <w:t>，不同的</w:t>
+      </w:r>
+      <w:proofErr w:type="gramStart"/>
+      <w:r>
+        <w:rPr>
+          <w:rFonts w:hint="eastAsia"/>
+        </w:rPr>
+        <w:t>云计算</w:t>
+      </w:r>
+      <w:proofErr w:type="gramEnd"/>
+      <w:r>
+        <w:rPr>
+          <w:rFonts w:hint="eastAsia"/>
+        </w:rPr>
+        <w:t>提供者容易显示出不同的性能。</w:t>
+      </w:r>
+      <w:r>
+        <w:rPr>
+          <w:rFonts w:hint="eastAsia"/>
+        </w:rPr>
+        <w:t>从此，</w:t>
+      </w:r>
+      <w:proofErr w:type="gramStart"/>
+      <w:r>
+        <w:rPr>
+          <w:rFonts w:hint="eastAsia"/>
+        </w:rPr>
+        <w:t>云计算</w:t>
+      </w:r>
+      <w:proofErr w:type="gramEnd"/>
+      <w:r>
+        <w:rPr>
+          <w:rFonts w:hint="eastAsia"/>
+        </w:rPr>
+        <w:t>不再是炒作，而是可以代替本地</w:t>
+      </w:r>
+      <w:proofErr w:type="gramStart"/>
+      <w:r>
+        <w:rPr>
+          <w:rFonts w:hint="eastAsia"/>
+        </w:rPr>
+        <w:t>巨大设施</w:t>
+      </w:r>
+      <w:proofErr w:type="gramEnd"/>
+      <w:r>
+        <w:rPr>
+          <w:rFonts w:hint="eastAsia"/>
+        </w:rPr>
+        <w:t>的一种手段，但</w:t>
+      </w:r>
+      <w:proofErr w:type="gramStart"/>
+      <w:r>
+        <w:rPr>
+          <w:rFonts w:hint="eastAsia"/>
+        </w:rPr>
+        <w:t>云计算</w:t>
+      </w:r>
+      <w:proofErr w:type="gramEnd"/>
+      <w:r>
+        <w:rPr>
+          <w:rFonts w:hint="eastAsia"/>
+        </w:rPr>
+        <w:t>仍有很大的提升空间。</w:t>
+      </w:r>
+    </w:p>
+    <w:p>
+      <w:pPr>
+        <w:rPr>
+          <w:b/>
+        </w:rPr>
+      </w:pPr>
+      <w:r>
+        <w:rPr>
+          <w:rFonts w:hint="eastAsia"/>
+          <w:b/>
+        </w:rPr>
+        <w:t>分布式事务</w:t>
+      </w:r>
+    </w:p>
+    <w:p>
+      <w:r>
+        <w:tab/>
+      </w:r>
+      <w:r>
+        <w:rPr>
+          <w:rFonts w:hint="eastAsia"/>
+        </w:rPr>
+        <w:t>为了方便阐述，我们集中讨论数据库应用。实际上，数据库操作就是一种实务操作。程序使用事务需要分布式系统以及系统运行语言提供特殊的原语。通常的事务原语如下图所示。这些确定的原语列表是基于在事务中使用的数据类型。在一个邮件系统中，会有发送，接收，转发等原语。在账户系统中，原语将会不同，比如 读，写。过程调用，原始陈述等同样会包含在事务中。特别是，远程调用，通常被封装到一个事务中，称作事务RPC。我们将在4</w:t>
+      </w:r>
+      <w:r>
+        <w:t>.2</w:t>
+      </w:r>
+      <w:r>
+        <w:rPr>
+          <w:rFonts w:hint="eastAsia"/>
+        </w:rPr>
+        <w:t>节讨论RPC。</w:t>
+      </w:r>
+    </w:p>
+    <w:p>
+      <w:r>
+        <w:tab/>
+      </w:r>
+      <w:r>
+        <w:rPr>
+          <w:noProof/>
+        </w:rPr>
+        <w:drawing>
+          <wp:inline distT="0" distB="0" distL="0" distR="0" wp14:anchorId="4606279B" wp14:editId="27C1125E">
+            <wp:extent cx="5274310" cy="1907540"/>
+            <wp:effectExtent l="0" t="0" r="2540" b="0"/>
+            <wp:docPr id="8" name="图片 8"/>
+            <wp:cNvGraphicFramePr>
+              <a:graphicFrameLocks xmlns:a="http://schemas.openxmlformats.org/drawingml/2006/main" noChangeAspect="1"/>
+            </wp:cNvGraphicFramePr>
+            <a:graphic xmlns:a="http://schemas.openxmlformats.org/drawingml/2006/main">
+              <a:graphicData uri="http://schemas.openxmlformats.org/drawingml/2006/picture">
+                <pic:pic xmlns:pic="http://schemas.openxmlformats.org/drawingml/2006/picture">
+                  <pic:nvPicPr>
+                    <pic:cNvPr id="1" name=""/>
+                    <pic:cNvPicPr/>
+                  </pic:nvPicPr>
+                  <pic:blipFill>
+                    <a:blip r:embed="rId12"/>
+                    <a:stretch>
+                      <a:fillRect/>
+                    </a:stretch>
+                  </pic:blipFill>
+                  <pic:spPr>
+                    <a:xfrm>
+                      <a:off x="0" y="0"/>
+                      <a:ext cx="5274310" cy="1907540"/>
+                    </a:xfrm>
+                    <a:prstGeom prst="rect">
+                      <a:avLst/>
+                    </a:prstGeom>
+                  </pic:spPr>
+                </pic:pic>
+              </a:graphicData>
+            </a:graphic>
+          </wp:inline>
+        </w:drawing>
+      </w:r>
+    </w:p>
+    <w:p>
+      <w:r>
+        <w:tab/>
+      </w:r>
+      <w:r>
+        <w:rPr>
+          <w:rFonts w:hint="eastAsia"/>
+        </w:rPr>
+        <w:t>BEGIN</w:t>
+      </w:r>
+      <w:r>
+        <w:t xml:space="preserve">_TRANSACTION </w:t>
+      </w:r>
+      <w:r>
+        <w:rPr>
+          <w:rFonts w:hint="eastAsia"/>
+        </w:rPr>
+        <w:t>和 END</w:t>
+      </w:r>
+      <w:r>
+        <w:t xml:space="preserve">_TRANSACTION </w:t>
+      </w:r>
+      <w:r>
+        <w:rPr>
+          <w:rFonts w:hint="eastAsia"/>
+        </w:rPr>
+        <w:t>用来划清事务的边界。在边界内的操作构成事务的执行体。事务的特性是，要么这些操作都被执行，要么一个都不被执行。</w:t>
+      </w:r>
+      <w:r>
+        <w:rPr>
+          <w:rFonts w:hint="eastAsia"/>
+        </w:rPr>
+        <w:t>这</w:t>
+      </w:r>
+      <w:proofErr w:type="gramStart"/>
+      <w:r>
+        <w:rPr>
+          <w:rFonts w:hint="eastAsia"/>
+        </w:rPr>
+        <w:t>次操作</w:t>
+      </w:r>
+      <w:proofErr w:type="gramEnd"/>
+      <w:r>
+        <w:rPr>
+          <w:rFonts w:hint="eastAsia"/>
+        </w:rPr>
+        <w:t>可能是系统调用，库的过程调用 或者</w:t>
+      </w:r>
+      <w:r>
+        <w:rPr>
+          <w:rFonts w:hint="eastAsia"/>
+          <w:color w:val="FF0000"/>
+        </w:rPr>
+        <w:t>b</w:t>
+      </w:r>
+      <w:r>
+        <w:rPr>
+          <w:color w:val="FF0000"/>
+        </w:rPr>
+        <w:t>racketing statements</w:t>
+      </w:r>
+      <w:r>
+        <w:rPr>
+          <w:rFonts w:hint="eastAsia"/>
+          <w:color w:val="FF0000"/>
+        </w:rPr>
+        <w:t>，</w:t>
+      </w:r>
+      <w:r>
+        <w:rPr>
+          <w:rFonts w:hint="eastAsia"/>
+        </w:rPr>
+        <w:t>通常</w:t>
+      </w:r>
+      <w:proofErr w:type="gramStart"/>
+      <w:r>
+        <w:rPr>
+          <w:rFonts w:hint="eastAsia"/>
+        </w:rPr>
+        <w:t>由实现</w:t>
+      </w:r>
+      <w:proofErr w:type="gramEnd"/>
+      <w:r>
+        <w:rPr>
+          <w:rFonts w:hint="eastAsia"/>
+        </w:rPr>
+        <w:t>决定。</w:t>
+      </w:r>
+    </w:p>
+    <w:p>
+      <w:r>
+        <w:tab/>
+      </w:r>
+      <w:r>
+        <w:rPr>
+          <w:rFonts w:hint="eastAsia"/>
+        </w:rPr>
+        <w:t>这种原子性是事务四个特性之一。事务本身有ACID属性：</w:t>
+      </w:r>
+    </w:p>
+    <w:p>
+      <w:r>
+        <w:tab/>
+      </w:r>
+      <w:r>
+        <w:rPr>
+          <w:rFonts w:hint="eastAsia"/>
+          <w:b/>
+        </w:rPr>
+        <w:t>A</w:t>
+      </w:r>
+      <w:r>
+        <w:rPr>
+          <w:b/>
+        </w:rPr>
+        <w:t>tomic</w:t>
+      </w:r>
+      <w:r>
+        <w:t xml:space="preserve"> </w:t>
+      </w:r>
+      <w:r>
+        <w:rPr>
+          <w:rFonts w:hint="eastAsia"/>
+        </w:rPr>
+        <w:t>：</w:t>
+      </w:r>
+      <w:r>
+        <w:tab/>
+      </w:r>
+      <w:r>
+        <w:rPr>
+          <w:rFonts w:hint="eastAsia"/>
+        </w:rPr>
+        <w:t>原子性</w:t>
+      </w:r>
+    </w:p>
+    <w:p>
+      <w:r>
+        <w:tab/>
+      </w:r>
+      <w:r>
+        <w:rPr>
+          <w:rFonts w:hint="eastAsia"/>
+        </w:rPr>
+        <w:t>C</w:t>
+      </w:r>
+      <w:r>
+        <w:t xml:space="preserve">onsistent: </w:t>
+      </w:r>
+      <w:r>
+        <w:tab/>
+      </w:r>
+      <w:r>
+        <w:rPr>
+          <w:rFonts w:hint="eastAsia"/>
+        </w:rPr>
+        <w:t>一致性</w:t>
+      </w:r>
+    </w:p>
+    <w:p>
+      <w:r>
+        <w:tab/>
+        <w:t>Isolated:</w:t>
+      </w:r>
+      <w:r>
+        <w:tab/>
+      </w:r>
+      <w:r>
+        <w:tab/>
+      </w:r>
+      <w:r>
+        <w:rPr>
+          <w:rFonts w:hint="eastAsia"/>
+        </w:rPr>
+        <w:t>独立性</w:t>
+      </w:r>
+    </w:p>
+    <w:p>
+      <w:r>
+        <w:tab/>
+        <w:t>Durable:</w:t>
+      </w:r>
+      <w:r>
+        <w:tab/>
+      </w:r>
+      <w:r>
+        <w:tab/>
+      </w:r>
+      <w:r>
+        <w:rPr>
+          <w:rFonts w:hint="eastAsia"/>
+        </w:rPr>
+        <w:t>永久性</w:t>
+      </w:r>
+    </w:p>
+    <w:p>
+      <w:r>
+        <w:tab/>
+      </w:r>
+      <w:r>
+        <w:rPr>
+          <w:rFonts w:hint="eastAsia"/>
+        </w:rPr>
+        <w:t>如下图所示，在分布式系统中，事务通常由一系列子事务交织而成。最顶层的事务会衍生出子事务并行执行在不同的机器上，用于获取更好的性能。这些子事务也有可能再衍生出子</w:t>
+      </w:r>
+      <w:proofErr w:type="gramStart"/>
+      <w:r>
+        <w:rPr>
+          <w:rFonts w:hint="eastAsia"/>
+        </w:rPr>
+        <w:t>子</w:t>
+      </w:r>
+      <w:proofErr w:type="gramEnd"/>
+      <w:r>
+        <w:rPr>
+          <w:rFonts w:hint="eastAsia"/>
+        </w:rPr>
+        <w:t>事务。</w:t>
+      </w:r>
+    </w:p>
+    <w:p>
+      <w:pPr>
+        <w:rPr>
+          <w:rFonts w:hint="eastAsia"/>
+        </w:rPr>
+      </w:pPr>
+      <w:r>
+        <w:tab/>
+      </w:r>
+      <w:r>
+        <w:rPr>
+          <w:rFonts w:hint="eastAsia"/>
+        </w:rPr>
+        <w:t>子事务很精致，但也会出现问题。想象一个事务会并发出若干个子事务。当其中一个</w:t>
+      </w:r>
+      <w:r>
+        <w:rPr>
+          <w:rFonts w:hint="eastAsia"/>
+        </w:rPr>
+        <w:t>提交时，父事务将会看到这个子事务的提交结果。在之后的计算中，如果父事务终端，整个系</w:t>
+      </w:r>
+      <w:r>
+        <w:rPr>
+          <w:rFonts w:hint="eastAsia"/>
+        </w:rPr>
+        <w:lastRenderedPageBreak/>
+        <w:t>统将会恢复到事务开始时的状态。这样，子事务提交的结果需要被撤销。所以只有最高级别的事务才能拥有执行的永久性。</w:t>
+      </w:r>
+    </w:p>
+    <w:p>
+      <w:pPr>
+        <w:rPr>
+          <w:rFonts w:hint="eastAsia"/>
+        </w:rPr>
+      </w:pPr>
+      <w:r>
+        <w:tab/>
+      </w:r>
+      <w:r>
+        <w:rPr>
+          <w:rFonts w:hint="eastAsia"/>
+        </w:rPr>
+        <w:t>由于事务可以被嵌套到很深的程度，因此需要大量的管理才能保证一切正常。</w:t>
+      </w:r>
+      <w:r>
+        <w:rPr>
+          <w:rFonts w:hint="eastAsia"/>
+          <w:color w:val="FF0000"/>
+        </w:rPr>
+        <w:t>当任何事务或子事务启动时，都会给它一个整个系统的私有副本，以便能按照自己的意愿行事</w:t>
+      </w:r>
+      <w:r>
+        <w:rPr>
+          <w:rFonts w:hint="eastAsia"/>
+        </w:rPr>
+        <w:t>。</w:t>
+      </w:r>
+      <w:r>
+        <w:rPr>
+          <w:rFonts w:hint="eastAsia"/>
+        </w:rPr>
+        <w:t>如果事务终止，他的私人空间被摧毁，就好像什么都没发生过一样。如果他提交了，他的私人空间代替了之前的空间。这样，如果一个事务提交了，然后另一个事务开启了，则第二个事务将会看到第一个事务的结果。这样，</w:t>
+      </w:r>
+      <w:r>
+        <w:rPr>
+          <w:rFonts w:hint="eastAsia"/>
+        </w:rPr>
+        <w:t>如果一个高级别的事务终止了，所有子事务必须终止。如果若干个事务同事开始，结果就像是他们以某种不定的顺序执行一样。</w:t>
+      </w:r>
+    </w:p>
+    <w:p>
+      <w:r>
+        <w:tab/>
+      </w:r>
+      <w:r>
+        <w:rPr>
+          <w:rFonts w:hint="eastAsia"/>
+        </w:rPr>
+        <w:t>事务交织在分布式系统中是很重要的，因为他们需要提供一种分散在过个机器中的事务。例如，比如让一个事务计划翻转三个flights，这就需要将其分为三个子系统。这三个子系统可以独立的执行。</w:t>
+      </w:r>
+    </w:p>
+    <w:p>
+      <w:r>
+        <w:tab/>
+      </w:r>
+      <w:r>
+        <w:rPr>
+          <w:rFonts w:hint="eastAsia"/>
+        </w:rPr>
+        <w:t>在早期的企业中间件系统中，分布式事务的组件构成了主机和数据库层级集成应用的核心。这个组件叫做事务进程监视器，简称TP。它的主要任务是允许一个应用通过一个事务模型来访问多重主机和数据库，如下图所示。特别是，TP会基于一种协议来协调子事务的提交过程，我们将在8.</w:t>
+      </w:r>
+      <w:r>
+        <w:t>5</w:t>
+      </w:r>
+      <w:r>
+        <w:rPr>
+          <w:rFonts w:hint="eastAsia"/>
+        </w:rPr>
+        <w:t>节讨论。</w:t>
+      </w:r>
+    </w:p>
+    <w:p>
+      <w:r>
+        <w:tab/>
+      </w:r>
+      <w:r>
+        <w:rPr>
+          <w:noProof/>
+        </w:rPr>
+        <w:drawing>
+          <wp:inline distT="0" distB="0" distL="0" distR="0" wp14:anchorId="50CBDF7B" wp14:editId="6C9C4F69">
+            <wp:extent cx="5274310" cy="2897505"/>
+            <wp:effectExtent l="0" t="0" r="2540" b="0"/>
+            <wp:docPr id="9" name="图片 9"/>
+            <wp:cNvGraphicFramePr>
+              <a:graphicFrameLocks xmlns:a="http://schemas.openxmlformats.org/drawingml/2006/main" noChangeAspect="1"/>
+            </wp:cNvGraphicFramePr>
+            <a:graphic xmlns:a="http://schemas.openxmlformats.org/drawingml/2006/main">
+              <a:graphicData uri="http://schemas.openxmlformats.org/drawingml/2006/picture">
+                <pic:pic xmlns:pic="http://schemas.openxmlformats.org/drawingml/2006/picture">
+                  <pic:nvPicPr>
+                    <pic:cNvPr id="1" name=""/>
+                    <pic:cNvPicPr/>
+                  </pic:nvPicPr>
+                  <pic:blipFill>
+                    <a:blip r:embed="rId13"/>
+                    <a:stretch>
+                      <a:fillRect/>
+                    </a:stretch>
+                  </pic:blipFill>
+                  <pic:spPr>
+                    <a:xfrm>
+                      <a:off x="0" y="0"/>
+                      <a:ext cx="5274310" cy="2897505"/>
+                    </a:xfrm>
+                    <a:prstGeom prst="rect">
+                      <a:avLst/>
+                    </a:prstGeom>
+                  </pic:spPr>
+                </pic:pic>
+              </a:graphicData>
+            </a:graphic>
+          </wp:inline>
+        </w:drawing>
+      </w:r>
+    </w:p>
+    <w:p>
+      <w:r>
+        <w:tab/>
+      </w:r>
+      <w:r>
+        <w:rPr>
+          <w:rFonts w:hint="eastAsia"/>
+        </w:rPr>
+        <w:t>一个重要的发现时这些应用更愿意协调这些子事务成为一个单一的事务，而不是协调这些子系统本身。</w:t>
+      </w:r>
+      <w:r>
+        <w:rPr>
+          <w:rFonts w:hint="eastAsia"/>
+        </w:rPr>
+        <w:t>基于简简单单的使用TP，他们之间的协调就完成了。这就是中间件系统的作用：它实现的服务是对许多应用有用的，而不是需要开发者去反复实现这些服务。</w:t>
+      </w:r>
+    </w:p>
+    <w:p>
+      <w:pPr>
+        <w:rPr>
+          <w:b/>
+        </w:rPr>
+      </w:pPr>
+      <w:r>
+        <w:rPr>
+          <w:rFonts w:hint="eastAsia"/>
+          <w:b/>
+        </w:rPr>
+        <w:t>企业应用集成</w:t>
+      </w:r>
+    </w:p>
+    <w:p>
+      <w:r>
+        <w:rPr>
+          <w:rFonts w:hint="eastAsia"/>
+        </w:rPr>
+        <w:t>正如之前提到的，</w:t>
+      </w:r>
+      <w:r>
+        <w:rPr>
+          <w:rFonts w:hint="eastAsia"/>
+        </w:rPr>
+        <w:t>应用</w:t>
+      </w:r>
+      <w:proofErr w:type="gramStart"/>
+      <w:r>
+        <w:rPr>
+          <w:rFonts w:hint="eastAsia"/>
+        </w:rPr>
+        <w:t>越是和</w:t>
+      </w:r>
+      <w:proofErr w:type="gramEnd"/>
+      <w:r>
+        <w:rPr>
+          <w:rFonts w:hint="eastAsia"/>
+        </w:rPr>
+        <w:t>数据库解耦，集成应用的设备就越需要和数据库独立。特别是，应用组件应该可以和其他组件通信，而不仅仅通过request</w:t>
+      </w:r>
+      <w:r>
+        <w:t>/reply</w:t>
+      </w:r>
+      <w:r>
+        <w:rPr>
+          <w:rFonts w:hint="eastAsia"/>
+        </w:rPr>
+        <w:t>等方式来传播。</w:t>
+      </w:r>
+      <w:r>
+        <w:rPr>
+          <w:rFonts w:hint="eastAsia"/>
+        </w:rPr>
+        <w:t>这种内部应用的通信需求导致了许多不同的通信模型，主要思想是存在的应用应该能直接交换信息，如下图所示。</w:t>
+      </w:r>
+    </w:p>
+    <w:p>
+      <w:r>
+        <w:tab/>
+      </w:r>
+      <w:r>
+        <w:rPr>
+          <w:noProof/>
+        </w:rPr>
+        <w:lastRenderedPageBreak/>
+        <w:drawing>
+          <wp:inline distT="0" distB="0" distL="0" distR="0" wp14:anchorId="22E12439" wp14:editId="3F4AEA1D">
+            <wp:extent cx="5274310" cy="2780030"/>
+            <wp:effectExtent l="0" t="0" r="2540" b="1270"/>
+            <wp:docPr id="10" name="图片 10"/>
+            <wp:cNvGraphicFramePr>
+              <a:graphicFrameLocks xmlns:a="http://schemas.openxmlformats.org/drawingml/2006/main" noChangeAspect="1"/>
+            </wp:cNvGraphicFramePr>
+            <a:graphic xmlns:a="http://schemas.openxmlformats.org/drawingml/2006/main">
+              <a:graphicData uri="http://schemas.openxmlformats.org/drawingml/2006/picture">
+                <pic:pic xmlns:pic="http://schemas.openxmlformats.org/drawingml/2006/picture">
+                  <pic:nvPicPr>
+                    <pic:cNvPr id="1" name=""/>
+                    <pic:cNvPicPr/>
+                  </pic:nvPicPr>
+                  <pic:blipFill>
+                    <a:blip r:embed="rId14"/>
+                    <a:stretch>
+                      <a:fillRect/>
+                    </a:stretch>
+                  </pic:blipFill>
+                  <pic:spPr>
+                    <a:xfrm>
+                      <a:off x="0" y="0"/>
+                      <a:ext cx="5274310" cy="2780030"/>
+                    </a:xfrm>
+                    <a:prstGeom prst="rect">
+                      <a:avLst/>
+                    </a:prstGeom>
+                  </pic:spPr>
+                </pic:pic>
+              </a:graphicData>
+            </a:graphic>
+          </wp:inline>
+        </w:drawing>
+      </w:r>
+    </w:p>
+    <w:p>
+      <w:r>
+        <w:rPr>
+          <w:rFonts w:hint="eastAsia"/>
+        </w:rPr>
+        <w:t>现在存在几种通信中渐渐。通过远程调用(</w:t>
+      </w:r>
+      <w:r>
+        <w:t>RPC)</w:t>
+      </w:r>
+      <w:r>
+        <w:rPr>
+          <w:rFonts w:hint="eastAsia"/>
+        </w:rPr>
+        <w:t>，一个应用组件可以有效地对其他应用组件发送请求。</w:t>
+      </w:r>
+    </w:p>
+    <w:p>
+      <w:r>
+        <w:tab/>
+      </w:r>
+      <w:r>
+        <w:rPr>
+          <w:rFonts w:hint="eastAsia"/>
+        </w:rPr>
+        <w:t>随着</w:t>
+      </w:r>
+      <w:r>
+        <w:rPr>
+          <w:rFonts w:hint="eastAsia"/>
+          <w:color w:val="FF0000"/>
+        </w:rPr>
+        <w:t>对象技术</w:t>
+      </w:r>
+      <w:r>
+        <w:rPr>
+          <w:rFonts w:hint="eastAsia"/>
+        </w:rPr>
+        <w:t>的日益普及，现在技术允许远程访问对象，RMI。RMI和RPC类似，只不过他是操作在对象而不是方法上。</w:t>
+      </w:r>
+    </w:p>
+    <w:p>
+      <w:pPr>
+        <w:rPr>
+          <w:rFonts w:hint="eastAsia"/>
+          <w:color w:val="FF0000"/>
+        </w:rPr>
+      </w:pPr>
+      <w:r>
+        <w:tab/>
+      </w:r>
+      <w:r>
+        <w:rPr>
+          <w:rFonts w:hint="eastAsia"/>
+        </w:rPr>
+        <w:t>RPC和RMI有个缺点就是他们的调用者和被调用者都必须在通信时在线。另外，他们需要知道如何引用对方。紧耦合是一个缺点，这导致了面向消息的中间件的产生，简称MOM。在这种情况下，应用将消息发送到逻辑上的关系点，这种点通常用</w:t>
+      </w:r>
+      <w:r>
+        <w:rPr>
+          <w:rFonts w:hint="eastAsia"/>
+          <w:b/>
+        </w:rPr>
+        <w:t>subject</w:t>
+      </w:r>
+      <w:r>
+        <w:t xml:space="preserve"> </w:t>
+      </w:r>
+      <w:r>
+        <w:rPr>
+          <w:rFonts w:hint="eastAsia"/>
+        </w:rPr>
+        <w:t>来描述。同样的，应用可以使用一种特殊的消息指出他们的兴趣点，之后消息</w:t>
+      </w:r>
+      <w:proofErr w:type="gramStart"/>
+      <w:r>
+        <w:rPr>
+          <w:rFonts w:hint="eastAsia"/>
+        </w:rPr>
+        <w:t>中间件会将</w:t>
+      </w:r>
+      <w:proofErr w:type="gramEnd"/>
+      <w:r>
+        <w:rPr>
+          <w:rFonts w:hint="eastAsia"/>
+        </w:rPr>
+        <w:t>他们的消息发送到指定的应用。这种消息发布订阅系统组成一个重要的扩展的分布式系统。</w:t>
       </w:r>
       <w:bookmarkStart w:id="0" w:name="_GoBack"/>
       <w:bookmarkEnd w:id="0"/>

</xml_diff>